<commit_message>
minor updates in the bonus question
</commit_message>
<xml_diff>
--- a/Theoretical Exercises/ex1/link layer switches q1 + bonus.docx
+++ b/Theoretical Exercises/ex1/link layer switches q1 + bonus.docx
@@ -1752,7 +1752,19 @@
         <w:t xml:space="preserve"> to its destination</w:t>
       </w:r>
       <w:r>
-        <w:t>. That happens because switch B2 has not learned yet about A's new interface (in its table it is still connected via interface 1, when it is actually connected via interface 2).</w:t>
+        <w:t xml:space="preserve">. That happens because switch B2 has not learned yet about A's new </w:t>
+      </w:r>
+      <w:r>
+        <w:t>position</w:t>
+      </w:r>
+      <w:r>
+        <w:t xml:space="preserve"> (in its table it is still connected via interface 1, when it is actually connected </w:t>
+      </w:r>
+      <w:r>
+        <w:t xml:space="preserve">to it </w:t>
+      </w:r>
+      <w:r>
+        <w:t>via interface 2).</w:t>
       </w:r>
     </w:p>
     <w:p>
@@ -1763,12 +1775,8 @@
         <w:lastRenderedPageBreak/>
         <w:t>Bonus question:</w:t>
       </w:r>
-    </w:p>
-    <w:p>
-      <w:pPr>
-        <w:bidi w:val="0"/>
-        <w:ind w:left="720"/>
-      </w:pPr>
+      <w:bookmarkStart w:id="0" w:name="_GoBack"/>
+      <w:bookmarkEnd w:id="0"/>
     </w:p>
     <w:p>
       <w:pPr>
@@ -1778,70 +1786,100 @@
         <w:t xml:space="preserve">Let </w:t>
       </w:r>
       <m:oMath>
-        <m:sSup>
-          <m:sSupPr>
+        <m:bar>
+          <m:barPr>
             <m:ctrlPr>
               <w:rPr>
                 <w:rFonts w:ascii="Cambria Math" w:hAnsi="Cambria Math"/>
                 <w:i/>
               </w:rPr>
             </m:ctrlPr>
-          </m:sSupPr>
+          </m:barPr>
           <m:e>
-            <m:r>
-              <w:rPr>
-                <w:rFonts w:ascii="Cambria Math" w:hAnsi="Cambria Math"/>
-              </w:rPr>
-              <m:t>c</m:t>
-            </m:r>
+            <m:sSup>
+              <m:sSupPr>
+                <m:ctrlPr>
+                  <w:rPr>
+                    <w:rFonts w:ascii="Cambria Math" w:hAnsi="Cambria Math"/>
+                    <w:i/>
+                  </w:rPr>
+                </m:ctrlPr>
+              </m:sSupPr>
+              <m:e>
+                <m:r>
+                  <w:rPr>
+                    <w:rFonts w:ascii="Cambria Math" w:hAnsi="Cambria Math"/>
+                  </w:rPr>
+                  <m:t>c</m:t>
+                </m:r>
+              </m:e>
+              <m:sup>
+                <m:r>
+                  <w:rPr>
+                    <w:rFonts w:ascii="Cambria Math" w:hAnsi="Cambria Math"/>
+                  </w:rPr>
+                  <m:t>1</m:t>
+                </m:r>
+              </m:sup>
+            </m:sSup>
           </m:e>
-          <m:sup>
-            <m:r>
-              <w:rPr>
-                <w:rFonts w:ascii="Cambria Math" w:hAnsi="Cambria Math"/>
-              </w:rPr>
-              <m:t>1</m:t>
-            </m:r>
-          </m:sup>
-        </m:sSup>
+        </m:bar>
         <m:r>
           <w:rPr>
             <w:rFonts w:ascii="Cambria Math" w:hAnsi="Cambria Math"/>
           </w:rPr>
           <m:t xml:space="preserve">, </m:t>
         </m:r>
-        <m:sSup>
-          <m:sSupPr>
+        <m:bar>
+          <m:barPr>
             <m:ctrlPr>
               <w:rPr>
                 <w:rFonts w:ascii="Cambria Math" w:hAnsi="Cambria Math"/>
                 <w:i/>
               </w:rPr>
             </m:ctrlPr>
-          </m:sSupPr>
+          </m:barPr>
           <m:e>
-            <m:r>
-              <w:rPr>
-                <w:rFonts w:ascii="Cambria Math" w:hAnsi="Cambria Math"/>
-              </w:rPr>
-              <m:t>c</m:t>
-            </m:r>
+            <m:sSup>
+              <m:sSupPr>
+                <m:ctrlPr>
+                  <w:rPr>
+                    <w:rFonts w:ascii="Cambria Math" w:hAnsi="Cambria Math"/>
+                    <w:i/>
+                  </w:rPr>
+                </m:ctrlPr>
+              </m:sSupPr>
+              <m:e>
+                <m:r>
+                  <w:rPr>
+                    <w:rFonts w:ascii="Cambria Math" w:hAnsi="Cambria Math"/>
+                  </w:rPr>
+                  <m:t>c</m:t>
+                </m:r>
+              </m:e>
+              <m:sup>
+                <m:r>
+                  <w:rPr>
+                    <w:rFonts w:ascii="Cambria Math" w:hAnsi="Cambria Math"/>
+                  </w:rPr>
+                  <m:t>2</m:t>
+                </m:r>
+              </m:sup>
+            </m:sSup>
           </m:e>
-          <m:sup>
-            <m:r>
-              <w:rPr>
-                <w:rFonts w:ascii="Cambria Math" w:hAnsi="Cambria Math"/>
-              </w:rPr>
-              <m:t>2</m:t>
-            </m:r>
-          </m:sup>
-        </m:sSup>
+        </m:bar>
       </m:oMath>
       <w:r>
         <w:t xml:space="preserve"> be the CDMA codes of </w:t>
       </w:r>
       <w:r>
-        <w:t>users 1 and 2, where each code is a vector containing</w:t>
+        <w:t>users 1 and 2</w:t>
+      </w:r>
+      <w:r>
+        <w:t xml:space="preserve"> correspondingly</w:t>
+      </w:r>
+      <w:r>
+        <w:t>, where each code is a vector containing</w:t>
       </w:r>
       <w:r>
         <w:t xml:space="preserve"> M bits (encoding 1 real</w:t>
@@ -1850,7 +1888,13 @@
         <w:t xml:space="preserve"> bit). We also assume that the norm of eac</w:t>
       </w:r>
       <w:r>
-        <w:t>h vector equals to M.</w:t>
+        <w:t>h vector equals to M</w:t>
+      </w:r>
+      <w:r>
+        <w:t xml:space="preserve"> (i.e. the vectors components may be 1 or -1)</w:t>
+      </w:r>
+      <w:r>
+        <w:t>.</w:t>
       </w:r>
     </w:p>
     <w:p>
@@ -1864,70 +1908,92 @@
         <w:t xml:space="preserve">for 2 arbitrary vectors </w:t>
       </w:r>
       <m:oMath>
-        <m:sSup>
-          <m:sSupPr>
+        <m:bar>
+          <m:barPr>
             <m:ctrlPr>
               <w:rPr>
                 <w:rFonts w:ascii="Cambria Math" w:hAnsi="Cambria Math"/>
                 <w:i/>
               </w:rPr>
             </m:ctrlPr>
-          </m:sSupPr>
+          </m:barPr>
           <m:e>
-            <m:r>
-              <w:rPr>
-                <w:rFonts w:ascii="Cambria Math" w:hAnsi="Cambria Math"/>
-              </w:rPr>
-              <m:t>r</m:t>
-            </m:r>
+            <m:sSup>
+              <m:sSupPr>
+                <m:ctrlPr>
+                  <w:rPr>
+                    <w:rFonts w:ascii="Cambria Math" w:hAnsi="Cambria Math"/>
+                    <w:i/>
+                  </w:rPr>
+                </m:ctrlPr>
+              </m:sSupPr>
+              <m:e>
+                <m:r>
+                  <w:rPr>
+                    <w:rFonts w:ascii="Cambria Math" w:hAnsi="Cambria Math"/>
+                  </w:rPr>
+                  <m:t>r</m:t>
+                </m:r>
+              </m:e>
+              <m:sup>
+                <m:r>
+                  <w:rPr>
+                    <w:rFonts w:ascii="Cambria Math" w:hAnsi="Cambria Math"/>
+                  </w:rPr>
+                  <m:t>i</m:t>
+                </m:r>
+              </m:sup>
+            </m:sSup>
           </m:e>
-          <m:sup>
-            <m:r>
-              <w:rPr>
-                <w:rFonts w:ascii="Cambria Math" w:hAnsi="Cambria Math"/>
-              </w:rPr>
-              <m:t>i</m:t>
-            </m:r>
-          </m:sup>
-        </m:sSup>
+        </m:bar>
         <m:r>
           <w:rPr>
             <w:rFonts w:ascii="Cambria Math" w:hAnsi="Cambria Math"/>
           </w:rPr>
           <m:t>,</m:t>
         </m:r>
-        <m:sSup>
-          <m:sSupPr>
+        <m:bar>
+          <m:barPr>
             <m:ctrlPr>
               <w:rPr>
                 <w:rFonts w:ascii="Cambria Math" w:hAnsi="Cambria Math"/>
                 <w:i/>
               </w:rPr>
             </m:ctrlPr>
-          </m:sSupPr>
+          </m:barPr>
           <m:e>
-            <m:r>
-              <w:rPr>
-                <w:rFonts w:ascii="Cambria Math" w:hAnsi="Cambria Math"/>
-              </w:rPr>
-              <m:t>r</m:t>
-            </m:r>
+            <m:sSup>
+              <m:sSupPr>
+                <m:ctrlPr>
+                  <w:rPr>
+                    <w:rFonts w:ascii="Cambria Math" w:hAnsi="Cambria Math"/>
+                    <w:i/>
+                  </w:rPr>
+                </m:ctrlPr>
+              </m:sSupPr>
+              <m:e>
+                <m:r>
+                  <w:rPr>
+                    <w:rFonts w:ascii="Cambria Math" w:hAnsi="Cambria Math"/>
+                  </w:rPr>
+                  <m:t>r</m:t>
+                </m:r>
+              </m:e>
+              <m:sup>
+                <m:r>
+                  <w:rPr>
+                    <w:rFonts w:ascii="Cambria Math" w:hAnsi="Cambria Math"/>
+                  </w:rPr>
+                  <m:t>j</m:t>
+                </m:r>
+              </m:sup>
+            </m:sSup>
           </m:e>
-          <m:sup>
-            <m:r>
-              <w:rPr>
-                <w:rFonts w:ascii="Cambria Math" w:hAnsi="Cambria Math"/>
-              </w:rPr>
-              <m:t>j</m:t>
-            </m:r>
-          </m:sup>
-        </m:sSup>
+        </m:bar>
       </m:oMath>
       <w:r>
         <w:t xml:space="preserve"> </w:t>
       </w:r>
-      <w:bookmarkStart w:id="0" w:name="_GoBack"/>
-      <w:bookmarkEnd w:id="0"/>
       <w:r>
         <w:t>:</w:t>
       </w:r>
@@ -1948,64 +2014,88 @@
             </w:rPr>
             <m:t>&lt;</m:t>
           </m:r>
-          <m:sSup>
-            <m:sSupPr>
+          <m:bar>
+            <m:barPr>
               <m:ctrlPr>
                 <w:rPr>
                   <w:rFonts w:ascii="Cambria Math" w:hAnsi="Cambria Math"/>
                   <w:i/>
                 </w:rPr>
               </m:ctrlPr>
-            </m:sSupPr>
+            </m:barPr>
             <m:e>
-              <m:r>
-                <w:rPr>
-                  <w:rFonts w:ascii="Cambria Math" w:hAnsi="Cambria Math"/>
-                </w:rPr>
-                <m:t>r</m:t>
-              </m:r>
+              <m:sSup>
+                <m:sSupPr>
+                  <m:ctrlPr>
+                    <w:rPr>
+                      <w:rFonts w:ascii="Cambria Math" w:hAnsi="Cambria Math"/>
+                      <w:i/>
+                    </w:rPr>
+                  </m:ctrlPr>
+                </m:sSupPr>
+                <m:e>
+                  <m:r>
+                    <w:rPr>
+                      <w:rFonts w:ascii="Cambria Math" w:hAnsi="Cambria Math"/>
+                    </w:rPr>
+                    <m:t>r</m:t>
+                  </m:r>
+                </m:e>
+                <m:sup>
+                  <m:r>
+                    <w:rPr>
+                      <w:rFonts w:ascii="Cambria Math" w:hAnsi="Cambria Math"/>
+                    </w:rPr>
+                    <m:t>i</m:t>
+                  </m:r>
+                </m:sup>
+              </m:sSup>
             </m:e>
-            <m:sup>
-              <m:r>
-                <w:rPr>
-                  <w:rFonts w:ascii="Cambria Math" w:hAnsi="Cambria Math"/>
-                </w:rPr>
-                <m:t>i</m:t>
-              </m:r>
-            </m:sup>
-          </m:sSup>
+          </m:bar>
           <m:r>
             <w:rPr>
               <w:rFonts w:ascii="Cambria Math" w:hAnsi="Cambria Math"/>
             </w:rPr>
             <m:t xml:space="preserve">, </m:t>
           </m:r>
-          <m:sSup>
-            <m:sSupPr>
+          <m:bar>
+            <m:barPr>
               <m:ctrlPr>
                 <w:rPr>
                   <w:rFonts w:ascii="Cambria Math" w:hAnsi="Cambria Math"/>
                   <w:i/>
                 </w:rPr>
               </m:ctrlPr>
-            </m:sSupPr>
+            </m:barPr>
             <m:e>
-              <m:r>
-                <w:rPr>
-                  <w:rFonts w:ascii="Cambria Math" w:hAnsi="Cambria Math"/>
-                </w:rPr>
-                <m:t>r</m:t>
-              </m:r>
+              <m:sSup>
+                <m:sSupPr>
+                  <m:ctrlPr>
+                    <w:rPr>
+                      <w:rFonts w:ascii="Cambria Math" w:hAnsi="Cambria Math"/>
+                      <w:i/>
+                    </w:rPr>
+                  </m:ctrlPr>
+                </m:sSupPr>
+                <m:e>
+                  <m:r>
+                    <w:rPr>
+                      <w:rFonts w:ascii="Cambria Math" w:hAnsi="Cambria Math"/>
+                    </w:rPr>
+                    <m:t>r</m:t>
+                  </m:r>
+                </m:e>
+                <m:sup>
+                  <m:r>
+                    <w:rPr>
+                      <w:rFonts w:ascii="Cambria Math" w:hAnsi="Cambria Math"/>
+                    </w:rPr>
+                    <m:t>j</m:t>
+                  </m:r>
+                </m:sup>
+              </m:sSup>
             </m:e>
-            <m:sup>
-              <m:r>
-                <w:rPr>
-                  <w:rFonts w:ascii="Cambria Math" w:hAnsi="Cambria Math"/>
-                </w:rPr>
-                <m:t>j</m:t>
-              </m:r>
-            </m:sup>
-          </m:sSup>
+          </m:bar>
           <m:r>
             <w:rPr>
               <w:rFonts w:ascii="Cambria Math" w:hAnsi="Cambria Math"/>
@@ -2147,6 +2237,97 @@
     <w:p>
       <w:pPr>
         <w:bidi w:val="0"/>
+        <w:jc w:val="center"/>
+      </w:pPr>
+      <w:r>
+        <w:t>(</w:t>
+      </w:r>
+      <m:oMath>
+        <m:sSubSup>
+          <m:sSubSupPr>
+            <m:ctrlPr>
+              <w:rPr>
+                <w:rFonts w:ascii="Cambria Math" w:hAnsi="Cambria Math"/>
+                <w:i/>
+              </w:rPr>
+            </m:ctrlPr>
+          </m:sSubSupPr>
+          <m:e>
+            <m:r>
+              <w:rPr>
+                <w:rFonts w:ascii="Cambria Math" w:hAnsi="Cambria Math"/>
+              </w:rPr>
+              <m:t>r</m:t>
+            </m:r>
+          </m:e>
+          <m:sub>
+            <m:r>
+              <w:rPr>
+                <w:rFonts w:ascii="Cambria Math" w:hAnsi="Cambria Math"/>
+              </w:rPr>
+              <m:t>m</m:t>
+            </m:r>
+          </m:sub>
+          <m:sup>
+            <m:r>
+              <w:rPr>
+                <w:rFonts w:ascii="Cambria Math" w:hAnsi="Cambria Math"/>
+              </w:rPr>
+              <m:t>i</m:t>
+            </m:r>
+          </m:sup>
+        </m:sSubSup>
+      </m:oMath>
+      <w:r>
+        <w:t xml:space="preserve"> stands for the m-th componenet of </w:t>
+      </w:r>
+      <m:oMath>
+        <m:bar>
+          <m:barPr>
+            <m:ctrlPr>
+              <w:rPr>
+                <w:rFonts w:ascii="Cambria Math" w:hAnsi="Cambria Math"/>
+                <w:i/>
+              </w:rPr>
+            </m:ctrlPr>
+          </m:barPr>
+          <m:e>
+            <m:sSup>
+              <m:sSupPr>
+                <m:ctrlPr>
+                  <w:rPr>
+                    <w:rFonts w:ascii="Cambria Math" w:hAnsi="Cambria Math"/>
+                    <w:i/>
+                  </w:rPr>
+                </m:ctrlPr>
+              </m:sSupPr>
+              <m:e>
+                <m:r>
+                  <w:rPr>
+                    <w:rFonts w:ascii="Cambria Math" w:hAnsi="Cambria Math"/>
+                  </w:rPr>
+                  <m:t>r</m:t>
+                </m:r>
+              </m:e>
+              <m:sup>
+                <m:r>
+                  <w:rPr>
+                    <w:rFonts w:ascii="Cambria Math" w:hAnsi="Cambria Math"/>
+                  </w:rPr>
+                  <m:t>i</m:t>
+                </m:r>
+              </m:sup>
+            </m:sSup>
+          </m:e>
+        </m:bar>
+      </m:oMath>
+      <w:r>
+        <w:t>)</w:t>
+      </w:r>
+    </w:p>
+    <w:p>
+      <w:pPr>
+        <w:bidi w:val="0"/>
       </w:pPr>
       <w:r>
         <w:t>We assume that the codes are orthonormal, hence:</w:t>
@@ -2188,64 +2369,88 @@
           </w:rPr>
           <m:t>&lt;</m:t>
         </m:r>
-        <m:sSub>
-          <m:sSubPr>
+        <m:bar>
+          <m:barPr>
             <m:ctrlPr>
               <w:rPr>
                 <w:rFonts w:ascii="Cambria Math" w:hAnsi="Cambria Math"/>
                 <w:i/>
               </w:rPr>
             </m:ctrlPr>
-          </m:sSubPr>
+          </m:barPr>
           <m:e>
-            <m:r>
-              <w:rPr>
-                <w:rFonts w:ascii="Cambria Math" w:hAnsi="Cambria Math"/>
-              </w:rPr>
-              <m:t>c</m:t>
-            </m:r>
+            <m:sSup>
+              <m:sSupPr>
+                <m:ctrlPr>
+                  <w:rPr>
+                    <w:rFonts w:ascii="Cambria Math" w:hAnsi="Cambria Math"/>
+                    <w:i/>
+                  </w:rPr>
+                </m:ctrlPr>
+              </m:sSupPr>
+              <m:e>
+                <m:r>
+                  <w:rPr>
+                    <w:rFonts w:ascii="Cambria Math" w:hAnsi="Cambria Math"/>
+                  </w:rPr>
+                  <m:t>c</m:t>
+                </m:r>
+              </m:e>
+              <m:sup>
+                <m:r>
+                  <w:rPr>
+                    <w:rFonts w:ascii="Cambria Math" w:hAnsi="Cambria Math"/>
+                  </w:rPr>
+                  <m:t>i</m:t>
+                </m:r>
+              </m:sup>
+            </m:sSup>
           </m:e>
-          <m:sub>
-            <m:r>
-              <w:rPr>
-                <w:rFonts w:ascii="Cambria Math" w:hAnsi="Cambria Math"/>
-              </w:rPr>
-              <m:t>i</m:t>
-            </m:r>
-          </m:sub>
-        </m:sSub>
+        </m:bar>
         <m:r>
           <w:rPr>
             <w:rFonts w:ascii="Cambria Math" w:hAnsi="Cambria Math"/>
           </w:rPr>
           <m:t xml:space="preserve">, </m:t>
         </m:r>
-        <m:sSub>
-          <m:sSubPr>
+        <m:bar>
+          <m:barPr>
             <m:ctrlPr>
               <w:rPr>
                 <w:rFonts w:ascii="Cambria Math" w:hAnsi="Cambria Math"/>
                 <w:i/>
               </w:rPr>
             </m:ctrlPr>
-          </m:sSubPr>
+          </m:barPr>
           <m:e>
-            <m:r>
-              <w:rPr>
-                <w:rFonts w:ascii="Cambria Math" w:hAnsi="Cambria Math"/>
-              </w:rPr>
-              <m:t>c</m:t>
-            </m:r>
+            <m:sSup>
+              <m:sSupPr>
+                <m:ctrlPr>
+                  <w:rPr>
+                    <w:rFonts w:ascii="Cambria Math" w:hAnsi="Cambria Math"/>
+                    <w:i/>
+                  </w:rPr>
+                </m:ctrlPr>
+              </m:sSupPr>
+              <m:e>
+                <m:r>
+                  <w:rPr>
+                    <w:rFonts w:ascii="Cambria Math" w:hAnsi="Cambria Math"/>
+                  </w:rPr>
+                  <m:t>c</m:t>
+                </m:r>
+              </m:e>
+              <m:sup>
+                <m:r>
+                  <w:rPr>
+                    <w:rFonts w:ascii="Cambria Math" w:hAnsi="Cambria Math"/>
+                  </w:rPr>
+                  <m:t>j</m:t>
+                </m:r>
+              </m:sup>
+            </m:sSup>
           </m:e>
-          <m:sub>
-            <m:r>
-              <w:rPr>
-                <w:rFonts w:ascii="Cambria Math" w:hAnsi="Cambria Math"/>
-              </w:rPr>
-              <m:t>j</m:t>
-            </m:r>
-          </m:sub>
-        </m:sSub>
+        </m:bar>
         <m:r>
           <w:rPr>
             <w:rFonts w:ascii="Cambria Math" w:hAnsi="Cambria Math"/>
@@ -2284,64 +2489,88 @@
           </w:rPr>
           <m:t>&lt;</m:t>
         </m:r>
-        <m:sSub>
-          <m:sSubPr>
+        <m:bar>
+          <m:barPr>
             <m:ctrlPr>
               <w:rPr>
                 <w:rFonts w:ascii="Cambria Math" w:hAnsi="Cambria Math"/>
                 <w:i/>
               </w:rPr>
             </m:ctrlPr>
-          </m:sSubPr>
+          </m:barPr>
           <m:e>
-            <m:r>
-              <w:rPr>
-                <w:rFonts w:ascii="Cambria Math" w:hAnsi="Cambria Math"/>
-              </w:rPr>
-              <m:t>c</m:t>
-            </m:r>
+            <m:sSup>
+              <m:sSupPr>
+                <m:ctrlPr>
+                  <w:rPr>
+                    <w:rFonts w:ascii="Cambria Math" w:hAnsi="Cambria Math"/>
+                    <w:i/>
+                  </w:rPr>
+                </m:ctrlPr>
+              </m:sSupPr>
+              <m:e>
+                <m:r>
+                  <w:rPr>
+                    <w:rFonts w:ascii="Cambria Math" w:hAnsi="Cambria Math"/>
+                  </w:rPr>
+                  <m:t>c</m:t>
+                </m:r>
+              </m:e>
+              <m:sup>
+                <m:r>
+                  <w:rPr>
+                    <w:rFonts w:ascii="Cambria Math" w:hAnsi="Cambria Math"/>
+                  </w:rPr>
+                  <m:t>i</m:t>
+                </m:r>
+              </m:sup>
+            </m:sSup>
           </m:e>
-          <m:sub>
-            <m:r>
-              <w:rPr>
-                <w:rFonts w:ascii="Cambria Math" w:hAnsi="Cambria Math"/>
-              </w:rPr>
-              <m:t>i</m:t>
-            </m:r>
-          </m:sub>
-        </m:sSub>
+        </m:bar>
         <m:r>
           <w:rPr>
             <w:rFonts w:ascii="Cambria Math" w:hAnsi="Cambria Math"/>
           </w:rPr>
           <m:t>,</m:t>
         </m:r>
-        <m:sSub>
-          <m:sSubPr>
+        <m:bar>
+          <m:barPr>
             <m:ctrlPr>
               <w:rPr>
                 <w:rFonts w:ascii="Cambria Math" w:hAnsi="Cambria Math"/>
                 <w:i/>
               </w:rPr>
             </m:ctrlPr>
-          </m:sSubPr>
+          </m:barPr>
           <m:e>
-            <m:r>
-              <w:rPr>
-                <w:rFonts w:ascii="Cambria Math" w:hAnsi="Cambria Math"/>
-              </w:rPr>
-              <m:t>c</m:t>
-            </m:r>
+            <m:sSup>
+              <m:sSupPr>
+                <m:ctrlPr>
+                  <w:rPr>
+                    <w:rFonts w:ascii="Cambria Math" w:hAnsi="Cambria Math"/>
+                    <w:i/>
+                  </w:rPr>
+                </m:ctrlPr>
+              </m:sSupPr>
+              <m:e>
+                <m:r>
+                  <w:rPr>
+                    <w:rFonts w:ascii="Cambria Math" w:hAnsi="Cambria Math"/>
+                  </w:rPr>
+                  <m:t>c</m:t>
+                </m:r>
+              </m:e>
+              <m:sup>
+                <m:r>
+                  <w:rPr>
+                    <w:rFonts w:ascii="Cambria Math" w:hAnsi="Cambria Math"/>
+                  </w:rPr>
+                  <m:t>i</m:t>
+                </m:r>
+              </m:sup>
+            </m:sSup>
           </m:e>
-          <m:sub>
-            <m:r>
-              <w:rPr>
-                <w:rFonts w:ascii="Cambria Math" w:hAnsi="Cambria Math"/>
-              </w:rPr>
-              <m:t>i</m:t>
-            </m:r>
-          </m:sub>
-        </m:sSub>
+        </m:bar>
         <m:r>
           <w:rPr>
             <w:rFonts w:ascii="Cambria Math" w:hAnsi="Cambria Math"/>
@@ -2411,40 +2640,52 @@
         <w:t xml:space="preserve"> it is encoded as a vector </w:t>
       </w:r>
       <m:oMath>
-        <m:sSubSup>
-          <m:sSubSupPr>
+        <m:bar>
+          <m:barPr>
             <m:ctrlPr>
               <w:rPr>
                 <w:rFonts w:ascii="Cambria Math" w:hAnsi="Cambria Math"/>
                 <w:i/>
               </w:rPr>
             </m:ctrlPr>
-          </m:sSubSupPr>
+          </m:barPr>
           <m:e>
-            <m:r>
-              <w:rPr>
-                <w:rFonts w:ascii="Cambria Math" w:hAnsi="Cambria Math"/>
-              </w:rPr>
-              <m:t>Z</m:t>
-            </m:r>
+            <m:sSubSup>
+              <m:sSubSupPr>
+                <m:ctrlPr>
+                  <w:rPr>
+                    <w:rFonts w:ascii="Cambria Math" w:hAnsi="Cambria Math"/>
+                    <w:i/>
+                  </w:rPr>
+                </m:ctrlPr>
+              </m:sSubSupPr>
+              <m:e>
+                <m:r>
+                  <w:rPr>
+                    <w:rFonts w:ascii="Cambria Math" w:hAnsi="Cambria Math"/>
+                  </w:rPr>
+                  <m:t>Z</m:t>
+                </m:r>
+              </m:e>
+              <m:sub>
+                <m:r>
+                  <w:rPr>
+                    <w:rFonts w:ascii="Cambria Math" w:hAnsi="Cambria Math"/>
+                  </w:rPr>
+                  <m:t>i</m:t>
+                </m:r>
+              </m:sub>
+              <m:sup>
+                <m:r>
+                  <w:rPr>
+                    <w:rFonts w:ascii="Cambria Math" w:hAnsi="Cambria Math"/>
+                  </w:rPr>
+                  <m:t>k</m:t>
+                </m:r>
+              </m:sup>
+            </m:sSubSup>
           </m:e>
-          <m:sub>
-            <m:r>
-              <w:rPr>
-                <w:rFonts w:ascii="Cambria Math" w:hAnsi="Cambria Math"/>
-              </w:rPr>
-              <m:t>i</m:t>
-            </m:r>
-          </m:sub>
-          <m:sup>
-            <m:r>
-              <w:rPr>
-                <w:rFonts w:ascii="Cambria Math" w:hAnsi="Cambria Math"/>
-              </w:rPr>
-              <m:t>k</m:t>
-            </m:r>
-          </m:sup>
-        </m:sSubSup>
+        </m:bar>
         <m:r>
           <w:rPr>
             <w:rFonts w:ascii="Cambria Math" w:hAnsi="Cambria Math"/>
@@ -2491,32 +2732,44 @@
           </w:rPr>
           <m:t>∙</m:t>
         </m:r>
-        <m:sSup>
-          <m:sSupPr>
+        <m:bar>
+          <m:barPr>
             <m:ctrlPr>
               <w:rPr>
                 <w:rFonts w:ascii="Cambria Math" w:hAnsi="Cambria Math"/>
                 <w:i/>
               </w:rPr>
             </m:ctrlPr>
-          </m:sSupPr>
+          </m:barPr>
           <m:e>
-            <m:r>
-              <w:rPr>
-                <w:rFonts w:ascii="Cambria Math" w:hAnsi="Cambria Math"/>
-              </w:rPr>
-              <m:t>c</m:t>
-            </m:r>
+            <m:sSup>
+              <m:sSupPr>
+                <m:ctrlPr>
+                  <w:rPr>
+                    <w:rFonts w:ascii="Cambria Math" w:hAnsi="Cambria Math"/>
+                    <w:i/>
+                  </w:rPr>
+                </m:ctrlPr>
+              </m:sSupPr>
+              <m:e>
+                <m:r>
+                  <w:rPr>
+                    <w:rFonts w:ascii="Cambria Math" w:hAnsi="Cambria Math"/>
+                  </w:rPr>
+                  <m:t>c</m:t>
+                </m:r>
+              </m:e>
+              <m:sup>
+                <m:r>
+                  <w:rPr>
+                    <w:rFonts w:ascii="Cambria Math" w:hAnsi="Cambria Math"/>
+                  </w:rPr>
+                  <m:t>k</m:t>
+                </m:r>
+              </m:sup>
+            </m:sSup>
           </m:e>
-          <m:sup>
-            <m:r>
-              <w:rPr>
-                <w:rFonts w:ascii="Cambria Math" w:hAnsi="Cambria Math"/>
-              </w:rPr>
-              <m:t>k</m:t>
-            </m:r>
-          </m:sup>
-        </m:sSup>
+        </m:bar>
       </m:oMath>
       <w:r>
         <w:t xml:space="preserve"> (remember that </w:t>
@@ -2558,41 +2811,7 @@
         </m:sSubSup>
       </m:oMath>
       <w:r>
-        <w:t xml:space="preserve"> is a scalar and </w:t>
-      </w:r>
-      <m:oMath>
-        <m:sSup>
-          <m:sSupPr>
-            <m:ctrlPr>
-              <w:rPr>
-                <w:rFonts w:ascii="Cambria Math" w:hAnsi="Cambria Math"/>
-                <w:i/>
-              </w:rPr>
-            </m:ctrlPr>
-          </m:sSupPr>
-          <m:e>
-            <m:r>
-              <w:rPr>
-                <w:rFonts w:ascii="Cambria Math" w:hAnsi="Cambria Math"/>
-              </w:rPr>
-              <m:t>c</m:t>
-            </m:r>
-          </m:e>
-          <m:sup>
-            <m:r>
-              <w:rPr>
-                <w:rFonts w:ascii="Cambria Math" w:hAnsi="Cambria Math"/>
-              </w:rPr>
-              <m:t>k</m:t>
-            </m:r>
-          </m:sup>
-        </m:sSup>
-      </m:oMath>
-      <w:r>
-        <w:t xml:space="preserve"> </w:t>
-      </w:r>
-      <w:r>
-        <w:t>is a vector).</w:t>
+        <w:t xml:space="preserve"> is a scalar).</w:t>
       </w:r>
       <w:r>
         <w:t xml:space="preserve"> When both users send a bit together we add the</w:t>
@@ -2610,112 +2829,172 @@
       </w:pPr>
       <m:oMathPara>
         <m:oMath>
-          <m:sSub>
-            <m:sSubPr>
+          <m:d>
+            <m:dPr>
               <m:ctrlPr>
                 <w:rPr>
                   <w:rFonts w:ascii="Cambria Math" w:hAnsi="Cambria Math"/>
                   <w:i/>
                 </w:rPr>
               </m:ctrlPr>
-            </m:sSubPr>
+            </m:dPr>
             <m:e>
               <m:r>
                 <w:rPr>
                   <w:rFonts w:ascii="Cambria Math" w:hAnsi="Cambria Math"/>
                 </w:rPr>
-                <m:t>Z</m:t>
+                <m:t>*</m:t>
               </m:r>
             </m:e>
-            <m:sub>
-              <m:r>
+          </m:d>
+          <m:r>
+            <w:rPr>
+              <w:rFonts w:ascii="Cambria Math" w:hAnsi="Cambria Math"/>
+            </w:rPr>
+            <m:t xml:space="preserve"> </m:t>
+          </m:r>
+          <m:bar>
+            <m:barPr>
+              <m:ctrlPr>
                 <w:rPr>
                   <w:rFonts w:ascii="Cambria Math" w:hAnsi="Cambria Math"/>
-                </w:rPr>
-                <m:t>i</m:t>
-              </m:r>
-            </m:sub>
-          </m:sSub>
+                  <w:i/>
+                </w:rPr>
+              </m:ctrlPr>
+            </m:barPr>
+            <m:e>
+              <m:sSub>
+                <m:sSubPr>
+                  <m:ctrlPr>
+                    <w:rPr>
+                      <w:rFonts w:ascii="Cambria Math" w:hAnsi="Cambria Math"/>
+                      <w:i/>
+                    </w:rPr>
+                  </m:ctrlPr>
+                </m:sSubPr>
+                <m:e>
+                  <m:r>
+                    <w:rPr>
+                      <w:rFonts w:ascii="Cambria Math" w:hAnsi="Cambria Math"/>
+                    </w:rPr>
+                    <m:t>Z</m:t>
+                  </m:r>
+                </m:e>
+                <m:sub>
+                  <m:r>
+                    <w:rPr>
+                      <w:rFonts w:ascii="Cambria Math" w:hAnsi="Cambria Math"/>
+                    </w:rPr>
+                    <m:t>i</m:t>
+                  </m:r>
+                </m:sub>
+              </m:sSub>
+            </m:e>
+          </m:bar>
           <m:r>
             <w:rPr>
               <w:rFonts w:ascii="Cambria Math" w:hAnsi="Cambria Math"/>
             </w:rPr>
             <m:t>=</m:t>
           </m:r>
-          <m:sSubSup>
-            <m:sSubSupPr>
+          <m:bar>
+            <m:barPr>
               <m:ctrlPr>
                 <w:rPr>
                   <w:rFonts w:ascii="Cambria Math" w:hAnsi="Cambria Math"/>
                   <w:i/>
                 </w:rPr>
               </m:ctrlPr>
-            </m:sSubSupPr>
+            </m:barPr>
             <m:e>
-              <m:r>
-                <w:rPr>
-                  <w:rFonts w:ascii="Cambria Math" w:hAnsi="Cambria Math"/>
-                </w:rPr>
-                <m:t>Z</m:t>
-              </m:r>
+              <m:sSubSup>
+                <m:sSubSupPr>
+                  <m:ctrlPr>
+                    <w:rPr>
+                      <w:rFonts w:ascii="Cambria Math" w:hAnsi="Cambria Math"/>
+                      <w:i/>
+                    </w:rPr>
+                  </m:ctrlPr>
+                </m:sSubSupPr>
+                <m:e>
+                  <m:r>
+                    <w:rPr>
+                      <w:rFonts w:ascii="Cambria Math" w:hAnsi="Cambria Math"/>
+                    </w:rPr>
+                    <m:t>Z</m:t>
+                  </m:r>
+                </m:e>
+                <m:sub>
+                  <m:r>
+                    <w:rPr>
+                      <w:rFonts w:ascii="Cambria Math" w:hAnsi="Cambria Math"/>
+                    </w:rPr>
+                    <m:t>i</m:t>
+                  </m:r>
+                </m:sub>
+                <m:sup>
+                  <m:r>
+                    <w:rPr>
+                      <w:rFonts w:ascii="Cambria Math" w:hAnsi="Cambria Math"/>
+                    </w:rPr>
+                    <m:t>1</m:t>
+                  </m:r>
+                </m:sup>
+              </m:sSubSup>
             </m:e>
-            <m:sub>
-              <m:r>
-                <w:rPr>
-                  <w:rFonts w:ascii="Cambria Math" w:hAnsi="Cambria Math"/>
-                </w:rPr>
-                <m:t>i</m:t>
-              </m:r>
-            </m:sub>
-            <m:sup>
-              <m:r>
-                <w:rPr>
-                  <w:rFonts w:ascii="Cambria Math" w:hAnsi="Cambria Math"/>
-                </w:rPr>
-                <m:t>1</m:t>
-              </m:r>
-            </m:sup>
-          </m:sSubSup>
+          </m:bar>
           <m:r>
             <w:rPr>
               <w:rFonts w:ascii="Cambria Math" w:hAnsi="Cambria Math"/>
             </w:rPr>
             <m:t>+</m:t>
           </m:r>
-          <m:sSubSup>
-            <m:sSubSupPr>
+          <m:bar>
+            <m:barPr>
               <m:ctrlPr>
                 <w:rPr>
                   <w:rFonts w:ascii="Cambria Math" w:hAnsi="Cambria Math"/>
                   <w:i/>
                 </w:rPr>
               </m:ctrlPr>
-            </m:sSubSupPr>
+            </m:barPr>
             <m:e>
-              <m:r>
-                <w:rPr>
-                  <w:rFonts w:ascii="Cambria Math" w:hAnsi="Cambria Math"/>
-                </w:rPr>
-                <m:t>Z</m:t>
-              </m:r>
+              <m:sSubSup>
+                <m:sSubSupPr>
+                  <m:ctrlPr>
+                    <w:rPr>
+                      <w:rFonts w:ascii="Cambria Math" w:hAnsi="Cambria Math"/>
+                      <w:i/>
+                    </w:rPr>
+                  </m:ctrlPr>
+                </m:sSubSupPr>
+                <m:e>
+                  <m:r>
+                    <w:rPr>
+                      <w:rFonts w:ascii="Cambria Math" w:hAnsi="Cambria Math"/>
+                    </w:rPr>
+                    <m:t>Z</m:t>
+                  </m:r>
+                </m:e>
+                <m:sub>
+                  <m:r>
+                    <w:rPr>
+                      <w:rFonts w:ascii="Cambria Math" w:hAnsi="Cambria Math"/>
+                    </w:rPr>
+                    <m:t>i</m:t>
+                  </m:r>
+                </m:sub>
+                <m:sup>
+                  <m:r>
+                    <w:rPr>
+                      <w:rFonts w:ascii="Cambria Math" w:hAnsi="Cambria Math"/>
+                    </w:rPr>
+                    <m:t>2</m:t>
+                  </m:r>
+                </m:sup>
+              </m:sSubSup>
             </m:e>
-            <m:sub>
-              <m:r>
-                <w:rPr>
-                  <w:rFonts w:ascii="Cambria Math" w:hAnsi="Cambria Math"/>
-                </w:rPr>
-                <m:t>i</m:t>
-              </m:r>
-            </m:sub>
-            <m:sup>
-              <m:r>
-                <w:rPr>
-                  <w:rFonts w:ascii="Cambria Math" w:hAnsi="Cambria Math"/>
-                </w:rPr>
-                <m:t>2</m:t>
-              </m:r>
-            </m:sup>
-          </m:sSubSup>
+          </m:bar>
           <m:r>
             <w:rPr>
               <w:rFonts w:ascii="Cambria Math" w:hAnsi="Cambria Math"/>
@@ -2762,32 +3041,44 @@
             </w:rPr>
             <m:t>∙</m:t>
           </m:r>
-          <m:sSup>
-            <m:sSupPr>
+          <m:bar>
+            <m:barPr>
               <m:ctrlPr>
                 <w:rPr>
                   <w:rFonts w:ascii="Cambria Math" w:hAnsi="Cambria Math"/>
                   <w:i/>
                 </w:rPr>
               </m:ctrlPr>
-            </m:sSupPr>
+            </m:barPr>
             <m:e>
-              <m:r>
-                <w:rPr>
-                  <w:rFonts w:ascii="Cambria Math" w:hAnsi="Cambria Math"/>
-                </w:rPr>
-                <m:t>c</m:t>
-              </m:r>
+              <m:sSup>
+                <m:sSupPr>
+                  <m:ctrlPr>
+                    <w:rPr>
+                      <w:rFonts w:ascii="Cambria Math" w:hAnsi="Cambria Math"/>
+                      <w:i/>
+                    </w:rPr>
+                  </m:ctrlPr>
+                </m:sSupPr>
+                <m:e>
+                  <m:r>
+                    <w:rPr>
+                      <w:rFonts w:ascii="Cambria Math" w:hAnsi="Cambria Math"/>
+                    </w:rPr>
+                    <m:t>c</m:t>
+                  </m:r>
+                </m:e>
+                <m:sup>
+                  <m:r>
+                    <w:rPr>
+                      <w:rFonts w:ascii="Cambria Math" w:hAnsi="Cambria Math"/>
+                    </w:rPr>
+                    <m:t>1</m:t>
+                  </m:r>
+                </m:sup>
+              </m:sSup>
             </m:e>
-            <m:sup>
-              <m:r>
-                <w:rPr>
-                  <w:rFonts w:ascii="Cambria Math" w:hAnsi="Cambria Math"/>
-                </w:rPr>
-                <m:t>1</m:t>
-              </m:r>
-            </m:sup>
-          </m:sSup>
+          </m:bar>
           <m:r>
             <w:rPr>
               <w:rFonts w:ascii="Cambria Math" w:hAnsi="Cambria Math"/>
@@ -2834,32 +3125,44 @@
             </w:rPr>
             <m:t>∙</m:t>
           </m:r>
-          <m:sSup>
-            <m:sSupPr>
+          <m:bar>
+            <m:barPr>
               <m:ctrlPr>
                 <w:rPr>
                   <w:rFonts w:ascii="Cambria Math" w:hAnsi="Cambria Math"/>
                   <w:i/>
                 </w:rPr>
               </m:ctrlPr>
-            </m:sSupPr>
+            </m:barPr>
             <m:e>
-              <m:r>
-                <w:rPr>
-                  <w:rFonts w:ascii="Cambria Math" w:hAnsi="Cambria Math"/>
-                </w:rPr>
-                <m:t>c</m:t>
-              </m:r>
+              <m:sSup>
+                <m:sSupPr>
+                  <m:ctrlPr>
+                    <w:rPr>
+                      <w:rFonts w:ascii="Cambria Math" w:hAnsi="Cambria Math"/>
+                      <w:i/>
+                    </w:rPr>
+                  </m:ctrlPr>
+                </m:sSupPr>
+                <m:e>
+                  <m:r>
+                    <w:rPr>
+                      <w:rFonts w:ascii="Cambria Math" w:hAnsi="Cambria Math"/>
+                    </w:rPr>
+                    <m:t>c</m:t>
+                  </m:r>
+                </m:e>
+                <m:sup>
+                  <m:r>
+                    <w:rPr>
+                      <w:rFonts w:ascii="Cambria Math" w:hAnsi="Cambria Math"/>
+                    </w:rPr>
+                    <m:t>2</m:t>
+                  </m:r>
+                </m:sup>
+              </m:sSup>
             </m:e>
-            <m:sup>
-              <m:r>
-                <w:rPr>
-                  <w:rFonts w:ascii="Cambria Math" w:hAnsi="Cambria Math"/>
-                </w:rPr>
-                <m:t>2</m:t>
-              </m:r>
-            </m:sup>
-          </m:sSup>
+          </m:bar>
           <m:r>
             <w:rPr>
               <w:rFonts w:ascii="Cambria Math" w:hAnsi="Cambria Math"/>
@@ -2934,32 +3237,44 @@
                 </w:rPr>
                 <m:t>∙</m:t>
               </m:r>
-              <m:sSup>
-                <m:sSupPr>
+              <m:bar>
+                <m:barPr>
                   <m:ctrlPr>
                     <w:rPr>
                       <w:rFonts w:ascii="Cambria Math" w:hAnsi="Cambria Math"/>
                       <w:i/>
                     </w:rPr>
                   </m:ctrlPr>
-                </m:sSupPr>
+                </m:barPr>
                 <m:e>
-                  <m:r>
-                    <w:rPr>
-                      <w:rFonts w:ascii="Cambria Math" w:hAnsi="Cambria Math"/>
-                    </w:rPr>
-                    <m:t>c</m:t>
-                  </m:r>
+                  <m:sSup>
+                    <m:sSupPr>
+                      <m:ctrlPr>
+                        <w:rPr>
+                          <w:rFonts w:ascii="Cambria Math" w:hAnsi="Cambria Math"/>
+                          <w:i/>
+                        </w:rPr>
+                      </m:ctrlPr>
+                    </m:sSupPr>
+                    <m:e>
+                      <m:r>
+                        <w:rPr>
+                          <w:rFonts w:ascii="Cambria Math" w:hAnsi="Cambria Math"/>
+                        </w:rPr>
+                        <m:t>c</m:t>
+                      </m:r>
+                    </m:e>
+                    <m:sup>
+                      <m:r>
+                        <w:rPr>
+                          <w:rFonts w:ascii="Cambria Math" w:hAnsi="Cambria Math"/>
+                        </w:rPr>
+                        <m:t>k</m:t>
+                      </m:r>
+                    </m:sup>
+                  </m:sSup>
                 </m:e>
-                <m:sup>
-                  <m:r>
-                    <w:rPr>
-                      <w:rFonts w:ascii="Cambria Math" w:hAnsi="Cambria Math"/>
-                    </w:rPr>
-                    <m:t>k</m:t>
-                  </m:r>
-                </m:sup>
-              </m:sSup>
+              </m:bar>
             </m:e>
           </m:nary>
         </m:oMath>
@@ -3144,69 +3459,140 @@
             </w:rPr>
             <m:t>&lt;</m:t>
           </m:r>
-          <m:sSub>
-            <m:sSubPr>
+          <m:bar>
+            <m:barPr>
               <m:ctrlPr>
                 <w:rPr>
                   <w:rFonts w:ascii="Cambria Math" w:hAnsi="Cambria Math"/>
                   <w:i/>
                 </w:rPr>
               </m:ctrlPr>
-            </m:sSubPr>
+            </m:barPr>
             <m:e>
-              <m:r>
-                <w:rPr>
-                  <w:rFonts w:ascii="Cambria Math" w:hAnsi="Cambria Math"/>
-                </w:rPr>
-                <m:t>Z</m:t>
-              </m:r>
+              <m:sSub>
+                <m:sSubPr>
+                  <m:ctrlPr>
+                    <w:rPr>
+                      <w:rFonts w:ascii="Cambria Math" w:hAnsi="Cambria Math"/>
+                      <w:i/>
+                    </w:rPr>
+                  </m:ctrlPr>
+                </m:sSubPr>
+                <m:e>
+                  <m:r>
+                    <w:rPr>
+                      <w:rFonts w:ascii="Cambria Math" w:hAnsi="Cambria Math"/>
+                    </w:rPr>
+                    <m:t>Z</m:t>
+                  </m:r>
+                </m:e>
+                <m:sub>
+                  <m:r>
+                    <w:rPr>
+                      <w:rFonts w:ascii="Cambria Math" w:hAnsi="Cambria Math"/>
+                    </w:rPr>
+                    <m:t>i</m:t>
+                  </m:r>
+                </m:sub>
+              </m:sSub>
             </m:e>
-            <m:sub>
-              <m:r>
-                <w:rPr>
-                  <w:rFonts w:ascii="Cambria Math" w:hAnsi="Cambria Math"/>
-                </w:rPr>
-                <m:t>i</m:t>
-              </m:r>
-            </m:sub>
-          </m:sSub>
+          </m:bar>
           <m:r>
             <w:rPr>
               <w:rFonts w:ascii="Cambria Math" w:hAnsi="Cambria Math"/>
             </w:rPr>
             <m:t>,</m:t>
           </m:r>
-          <m:sSup>
-            <m:sSupPr>
+          <m:bar>
+            <m:barPr>
               <m:ctrlPr>
                 <w:rPr>
                   <w:rFonts w:ascii="Cambria Math" w:hAnsi="Cambria Math"/>
                   <w:i/>
                 </w:rPr>
               </m:ctrlPr>
-            </m:sSupPr>
+            </m:barPr>
             <m:e>
-              <m:r>
-                <w:rPr>
-                  <w:rFonts w:ascii="Cambria Math" w:hAnsi="Cambria Math"/>
-                </w:rPr>
-                <m:t>c</m:t>
-              </m:r>
+              <m:sSup>
+                <m:sSupPr>
+                  <m:ctrlPr>
+                    <w:rPr>
+                      <w:rFonts w:ascii="Cambria Math" w:hAnsi="Cambria Math"/>
+                      <w:i/>
+                    </w:rPr>
+                  </m:ctrlPr>
+                </m:sSupPr>
+                <m:e>
+                  <m:r>
+                    <w:rPr>
+                      <w:rFonts w:ascii="Cambria Math" w:hAnsi="Cambria Math"/>
+                    </w:rPr>
+                    <m:t>c</m:t>
+                  </m:r>
+                </m:e>
+                <m:sup>
+                  <m:r>
+                    <w:rPr>
+                      <w:rFonts w:ascii="Cambria Math" w:hAnsi="Cambria Math"/>
+                    </w:rPr>
+                    <m:t>j</m:t>
+                  </m:r>
+                </m:sup>
+              </m:sSup>
             </m:e>
-            <m:sup>
-              <m:r>
-                <w:rPr>
-                  <w:rFonts w:ascii="Cambria Math" w:hAnsi="Cambria Math"/>
-                </w:rPr>
-                <m:t>j</m:t>
-              </m:r>
-            </m:sup>
-          </m:sSup>
+          </m:bar>
           <m:r>
             <w:rPr>
               <w:rFonts w:ascii="Cambria Math" w:hAnsi="Cambria Math"/>
             </w:rPr>
-            <m:t xml:space="preserve">&gt; = </m:t>
+            <m:t xml:space="preserve">&gt; </m:t>
+          </m:r>
+          <m:limUpp>
+            <m:limUppPr>
+              <m:ctrlPr>
+                <w:rPr>
+                  <w:rFonts w:ascii="Cambria Math" w:hAnsi="Cambria Math"/>
+                  <w:i/>
+                </w:rPr>
+              </m:ctrlPr>
+            </m:limUppPr>
+            <m:e>
+              <m:groupChr>
+                <m:groupChrPr>
+                  <m:chr m:val="⏞"/>
+                  <m:pos m:val="top"/>
+                  <m:vertJc m:val="bot"/>
+                  <m:ctrlPr>
+                    <w:rPr>
+                      <w:rFonts w:ascii="Cambria Math" w:hAnsi="Cambria Math"/>
+                      <w:i/>
+                    </w:rPr>
+                  </m:ctrlPr>
+                </m:groupChrPr>
+                <m:e>
+                  <m:r>
+                    <w:rPr>
+                      <w:rFonts w:ascii="Cambria Math" w:hAnsi="Cambria Math"/>
+                    </w:rPr>
+                    <m:t>=</m:t>
+                  </m:r>
+                </m:e>
+              </m:groupChr>
+            </m:e>
+            <m:lim>
+              <m:r>
+                <w:rPr>
+                  <w:rFonts w:ascii="Cambria Math" w:hAnsi="Cambria Math"/>
+                </w:rPr>
+                <m:t>(*)</m:t>
+              </m:r>
+            </m:lim>
+          </m:limUpp>
+          <m:r>
+            <w:rPr>
+              <w:rFonts w:ascii="Cambria Math" w:hAnsi="Cambria Math"/>
+            </w:rPr>
+            <m:t xml:space="preserve"> </m:t>
           </m:r>
           <m:r>
             <w:rPr>
@@ -3282,32 +3668,44 @@
                 </w:rPr>
                 <m:t>∙</m:t>
               </m:r>
-              <m:sSup>
-                <m:sSupPr>
+              <m:bar>
+                <m:barPr>
                   <m:ctrlPr>
                     <w:rPr>
                       <w:rFonts w:ascii="Cambria Math" w:hAnsi="Cambria Math"/>
                       <w:i/>
                     </w:rPr>
                   </m:ctrlPr>
-                </m:sSupPr>
+                </m:barPr>
                 <m:e>
-                  <m:r>
-                    <w:rPr>
-                      <w:rFonts w:ascii="Cambria Math" w:hAnsi="Cambria Math"/>
-                    </w:rPr>
-                    <m:t>c</m:t>
-                  </m:r>
+                  <m:sSup>
+                    <m:sSupPr>
+                      <m:ctrlPr>
+                        <w:rPr>
+                          <w:rFonts w:ascii="Cambria Math" w:hAnsi="Cambria Math"/>
+                          <w:i/>
+                        </w:rPr>
+                      </m:ctrlPr>
+                    </m:sSupPr>
+                    <m:e>
+                      <m:r>
+                        <w:rPr>
+                          <w:rFonts w:ascii="Cambria Math" w:hAnsi="Cambria Math"/>
+                        </w:rPr>
+                        <m:t>c</m:t>
+                      </m:r>
+                    </m:e>
+                    <m:sup>
+                      <m:r>
+                        <w:rPr>
+                          <w:rFonts w:ascii="Cambria Math" w:hAnsi="Cambria Math"/>
+                        </w:rPr>
+                        <m:t>k</m:t>
+                      </m:r>
+                    </m:sup>
+                  </m:sSup>
                 </m:e>
-                <m:sup>
-                  <m:r>
-                    <w:rPr>
-                      <w:rFonts w:ascii="Cambria Math" w:hAnsi="Cambria Math"/>
-                    </w:rPr>
-                    <m:t>k</m:t>
-                  </m:r>
-                </m:sup>
-              </m:sSup>
+              </m:bar>
             </m:e>
           </m:nary>
           <m:r>
@@ -3316,32 +3714,44 @@
             </w:rPr>
             <m:t xml:space="preserve">, </m:t>
           </m:r>
-          <m:sSup>
-            <m:sSupPr>
+          <m:bar>
+            <m:barPr>
               <m:ctrlPr>
                 <w:rPr>
                   <w:rFonts w:ascii="Cambria Math" w:hAnsi="Cambria Math"/>
                   <w:i/>
                 </w:rPr>
               </m:ctrlPr>
-            </m:sSupPr>
+            </m:barPr>
             <m:e>
-              <m:r>
-                <w:rPr>
-                  <w:rFonts w:ascii="Cambria Math" w:hAnsi="Cambria Math"/>
-                </w:rPr>
-                <m:t>c</m:t>
-              </m:r>
+              <m:sSup>
+                <m:sSupPr>
+                  <m:ctrlPr>
+                    <w:rPr>
+                      <w:rFonts w:ascii="Cambria Math" w:hAnsi="Cambria Math"/>
+                      <w:i/>
+                    </w:rPr>
+                  </m:ctrlPr>
+                </m:sSupPr>
+                <m:e>
+                  <m:r>
+                    <w:rPr>
+                      <w:rFonts w:ascii="Cambria Math" w:hAnsi="Cambria Math"/>
+                    </w:rPr>
+                    <m:t>c</m:t>
+                  </m:r>
+                </m:e>
+                <m:sup>
+                  <m:r>
+                    <w:rPr>
+                      <w:rFonts w:ascii="Cambria Math" w:hAnsi="Cambria Math"/>
+                    </w:rPr>
+                    <m:t>j</m:t>
+                  </m:r>
+                </m:sup>
+              </m:sSup>
             </m:e>
-            <m:sup>
-              <m:r>
-                <w:rPr>
-                  <w:rFonts w:ascii="Cambria Math" w:hAnsi="Cambria Math"/>
-                </w:rPr>
-                <m:t>j</m:t>
-              </m:r>
-            </m:sup>
-          </m:sSup>
+          </m:bar>
           <m:r>
             <w:rPr>
               <w:rFonts w:ascii="Cambria Math" w:hAnsi="Cambria Math"/>
@@ -3463,64 +3873,88 @@
                 </w:rPr>
                 <m:t>∙&lt;</m:t>
               </m:r>
-              <m:sSup>
-                <m:sSupPr>
+              <m:bar>
+                <m:barPr>
                   <m:ctrlPr>
                     <w:rPr>
                       <w:rFonts w:ascii="Cambria Math" w:hAnsi="Cambria Math"/>
                       <w:i/>
                     </w:rPr>
                   </m:ctrlPr>
-                </m:sSupPr>
+                </m:barPr>
                 <m:e>
-                  <m:r>
-                    <w:rPr>
-                      <w:rFonts w:ascii="Cambria Math" w:hAnsi="Cambria Math"/>
-                    </w:rPr>
-                    <m:t>c</m:t>
-                  </m:r>
+                  <m:sSup>
+                    <m:sSupPr>
+                      <m:ctrlPr>
+                        <w:rPr>
+                          <w:rFonts w:ascii="Cambria Math" w:hAnsi="Cambria Math"/>
+                          <w:i/>
+                        </w:rPr>
+                      </m:ctrlPr>
+                    </m:sSupPr>
+                    <m:e>
+                      <m:r>
+                        <w:rPr>
+                          <w:rFonts w:ascii="Cambria Math" w:hAnsi="Cambria Math"/>
+                        </w:rPr>
+                        <m:t>c</m:t>
+                      </m:r>
+                    </m:e>
+                    <m:sup>
+                      <m:r>
+                        <w:rPr>
+                          <w:rFonts w:ascii="Cambria Math" w:hAnsi="Cambria Math"/>
+                        </w:rPr>
+                        <m:t>k</m:t>
+                      </m:r>
+                    </m:sup>
+                  </m:sSup>
                 </m:e>
-                <m:sup>
-                  <m:r>
-                    <w:rPr>
-                      <w:rFonts w:ascii="Cambria Math" w:hAnsi="Cambria Math"/>
-                    </w:rPr>
-                    <m:t>k</m:t>
-                  </m:r>
-                </m:sup>
-              </m:sSup>
+              </m:bar>
               <m:r>
                 <w:rPr>
                   <w:rFonts w:ascii="Cambria Math" w:hAnsi="Cambria Math"/>
                 </w:rPr>
                 <m:t>,</m:t>
               </m:r>
-              <m:sSup>
-                <m:sSupPr>
+              <m:bar>
+                <m:barPr>
                   <m:ctrlPr>
                     <w:rPr>
                       <w:rFonts w:ascii="Cambria Math" w:hAnsi="Cambria Math"/>
                       <w:i/>
                     </w:rPr>
                   </m:ctrlPr>
-                </m:sSupPr>
+                </m:barPr>
                 <m:e>
-                  <m:r>
-                    <w:rPr>
-                      <w:rFonts w:ascii="Cambria Math" w:hAnsi="Cambria Math"/>
-                    </w:rPr>
-                    <m:t>c</m:t>
-                  </m:r>
+                  <m:sSup>
+                    <m:sSupPr>
+                      <m:ctrlPr>
+                        <w:rPr>
+                          <w:rFonts w:ascii="Cambria Math" w:hAnsi="Cambria Math"/>
+                          <w:i/>
+                        </w:rPr>
+                      </m:ctrlPr>
+                    </m:sSupPr>
+                    <m:e>
+                      <m:r>
+                        <w:rPr>
+                          <w:rFonts w:ascii="Cambria Math" w:hAnsi="Cambria Math"/>
+                        </w:rPr>
+                        <m:t>c</m:t>
+                      </m:r>
+                    </m:e>
+                    <m:sup>
+                      <m:r>
+                        <w:rPr>
+                          <w:rFonts w:ascii="Cambria Math" w:hAnsi="Cambria Math"/>
+                        </w:rPr>
+                        <m:t>j</m:t>
+                      </m:r>
+                    </m:sup>
+                  </m:sSup>
                 </m:e>
-                <m:sup>
-                  <m:r>
-                    <w:rPr>
-                      <w:rFonts w:ascii="Cambria Math" w:hAnsi="Cambria Math"/>
-                    </w:rPr>
-                    <m:t>j</m:t>
-                  </m:r>
-                </m:sup>
-              </m:sSup>
+              </m:bar>
               <m:r>
                 <w:rPr>
                   <w:rFonts w:ascii="Cambria Math" w:hAnsi="Cambria Math"/>
@@ -3590,64 +4024,88 @@
             </w:rPr>
             <m:t>&lt;</m:t>
           </m:r>
-          <m:sSup>
-            <m:sSupPr>
+          <m:bar>
+            <m:barPr>
               <m:ctrlPr>
                 <w:rPr>
                   <w:rFonts w:ascii="Cambria Math" w:eastAsiaTheme="minorEastAsia" w:hAnsi="Cambria Math"/>
                   <w:i/>
                 </w:rPr>
               </m:ctrlPr>
-            </m:sSupPr>
+            </m:barPr>
             <m:e>
-              <m:r>
-                <w:rPr>
-                  <w:rFonts w:ascii="Cambria Math" w:eastAsiaTheme="minorEastAsia" w:hAnsi="Cambria Math"/>
-                </w:rPr>
-                <m:t>c</m:t>
-              </m:r>
+              <m:sSup>
+                <m:sSupPr>
+                  <m:ctrlPr>
+                    <w:rPr>
+                      <w:rFonts w:ascii="Cambria Math" w:eastAsiaTheme="minorEastAsia" w:hAnsi="Cambria Math"/>
+                      <w:i/>
+                    </w:rPr>
+                  </m:ctrlPr>
+                </m:sSupPr>
+                <m:e>
+                  <m:r>
+                    <w:rPr>
+                      <w:rFonts w:ascii="Cambria Math" w:eastAsiaTheme="minorEastAsia" w:hAnsi="Cambria Math"/>
+                    </w:rPr>
+                    <m:t>c</m:t>
+                  </m:r>
+                </m:e>
+                <m:sup>
+                  <m:r>
+                    <w:rPr>
+                      <w:rFonts w:ascii="Cambria Math" w:eastAsiaTheme="minorEastAsia" w:hAnsi="Cambria Math"/>
+                    </w:rPr>
+                    <m:t>1</m:t>
+                  </m:r>
+                </m:sup>
+              </m:sSup>
             </m:e>
-            <m:sup>
-              <m:r>
-                <w:rPr>
-                  <w:rFonts w:ascii="Cambria Math" w:eastAsiaTheme="minorEastAsia" w:hAnsi="Cambria Math"/>
-                </w:rPr>
-                <m:t>1</m:t>
-              </m:r>
-            </m:sup>
-          </m:sSup>
+          </m:bar>
           <m:r>
             <w:rPr>
               <w:rFonts w:ascii="Cambria Math" w:eastAsiaTheme="minorEastAsia" w:hAnsi="Cambria Math"/>
             </w:rPr>
             <m:t>,</m:t>
           </m:r>
-          <m:sSup>
-            <m:sSupPr>
+          <m:bar>
+            <m:barPr>
               <m:ctrlPr>
                 <w:rPr>
                   <w:rFonts w:ascii="Cambria Math" w:eastAsiaTheme="minorEastAsia" w:hAnsi="Cambria Math"/>
                   <w:i/>
                 </w:rPr>
               </m:ctrlPr>
-            </m:sSupPr>
+            </m:barPr>
             <m:e>
-              <m:r>
-                <w:rPr>
-                  <w:rFonts w:ascii="Cambria Math" w:eastAsiaTheme="minorEastAsia" w:hAnsi="Cambria Math"/>
-                </w:rPr>
-                <m:t>c</m:t>
-              </m:r>
+              <m:sSup>
+                <m:sSupPr>
+                  <m:ctrlPr>
+                    <w:rPr>
+                      <w:rFonts w:ascii="Cambria Math" w:eastAsiaTheme="minorEastAsia" w:hAnsi="Cambria Math"/>
+                      <w:i/>
+                    </w:rPr>
+                  </m:ctrlPr>
+                </m:sSupPr>
+                <m:e>
+                  <m:r>
+                    <w:rPr>
+                      <w:rFonts w:ascii="Cambria Math" w:eastAsiaTheme="minorEastAsia" w:hAnsi="Cambria Math"/>
+                    </w:rPr>
+                    <m:t>c</m:t>
+                  </m:r>
+                </m:e>
+                <m:sup>
+                  <m:r>
+                    <w:rPr>
+                      <w:rFonts w:ascii="Cambria Math" w:eastAsiaTheme="minorEastAsia" w:hAnsi="Cambria Math"/>
+                    </w:rPr>
+                    <m:t>j</m:t>
+                  </m:r>
+                </m:sup>
+              </m:sSup>
             </m:e>
-            <m:sup>
-              <m:r>
-                <w:rPr>
-                  <w:rFonts w:ascii="Cambria Math" w:eastAsiaTheme="minorEastAsia" w:hAnsi="Cambria Math"/>
-                </w:rPr>
-                <m:t>j</m:t>
-              </m:r>
-            </m:sup>
-          </m:sSup>
+          </m:bar>
           <m:r>
             <w:rPr>
               <w:rFonts w:ascii="Cambria Math" w:eastAsiaTheme="minorEastAsia" w:hAnsi="Cambria Math"/>
@@ -3694,64 +4152,88 @@
             </w:rPr>
             <m:t>&lt;</m:t>
           </m:r>
-          <m:sSup>
-            <m:sSupPr>
+          <m:bar>
+            <m:barPr>
               <m:ctrlPr>
                 <w:rPr>
                   <w:rFonts w:ascii="Cambria Math" w:eastAsiaTheme="minorEastAsia" w:hAnsi="Cambria Math"/>
                   <w:i/>
                 </w:rPr>
               </m:ctrlPr>
-            </m:sSupPr>
+            </m:barPr>
             <m:e>
-              <m:r>
-                <w:rPr>
-                  <w:rFonts w:ascii="Cambria Math" w:eastAsiaTheme="minorEastAsia" w:hAnsi="Cambria Math"/>
-                </w:rPr>
-                <m:t>c</m:t>
-              </m:r>
+              <m:sSup>
+                <m:sSupPr>
+                  <m:ctrlPr>
+                    <w:rPr>
+                      <w:rFonts w:ascii="Cambria Math" w:eastAsiaTheme="minorEastAsia" w:hAnsi="Cambria Math"/>
+                      <w:i/>
+                    </w:rPr>
+                  </m:ctrlPr>
+                </m:sSupPr>
+                <m:e>
+                  <m:r>
+                    <w:rPr>
+                      <w:rFonts w:ascii="Cambria Math" w:eastAsiaTheme="minorEastAsia" w:hAnsi="Cambria Math"/>
+                    </w:rPr>
+                    <m:t>c</m:t>
+                  </m:r>
+                </m:e>
+                <m:sup>
+                  <m:r>
+                    <w:rPr>
+                      <w:rFonts w:ascii="Cambria Math" w:eastAsiaTheme="minorEastAsia" w:hAnsi="Cambria Math"/>
+                    </w:rPr>
+                    <m:t>2</m:t>
+                  </m:r>
+                </m:sup>
+              </m:sSup>
             </m:e>
-            <m:sup>
-              <m:r>
-                <w:rPr>
-                  <w:rFonts w:ascii="Cambria Math" w:eastAsiaTheme="minorEastAsia" w:hAnsi="Cambria Math"/>
-                </w:rPr>
-                <m:t>2</m:t>
-              </m:r>
-            </m:sup>
-          </m:sSup>
+          </m:bar>
           <m:r>
             <w:rPr>
               <w:rFonts w:ascii="Cambria Math" w:eastAsiaTheme="minorEastAsia" w:hAnsi="Cambria Math"/>
             </w:rPr>
             <m:t>,</m:t>
           </m:r>
-          <m:sSup>
-            <m:sSupPr>
+          <m:bar>
+            <m:barPr>
               <m:ctrlPr>
                 <w:rPr>
                   <w:rFonts w:ascii="Cambria Math" w:eastAsiaTheme="minorEastAsia" w:hAnsi="Cambria Math"/>
                   <w:i/>
                 </w:rPr>
               </m:ctrlPr>
-            </m:sSupPr>
+            </m:barPr>
             <m:e>
-              <m:r>
-                <w:rPr>
-                  <w:rFonts w:ascii="Cambria Math" w:eastAsiaTheme="minorEastAsia" w:hAnsi="Cambria Math"/>
-                </w:rPr>
-                <m:t>c</m:t>
-              </m:r>
+              <m:sSup>
+                <m:sSupPr>
+                  <m:ctrlPr>
+                    <w:rPr>
+                      <w:rFonts w:ascii="Cambria Math" w:eastAsiaTheme="minorEastAsia" w:hAnsi="Cambria Math"/>
+                      <w:i/>
+                    </w:rPr>
+                  </m:ctrlPr>
+                </m:sSupPr>
+                <m:e>
+                  <m:r>
+                    <w:rPr>
+                      <w:rFonts w:ascii="Cambria Math" w:eastAsiaTheme="minorEastAsia" w:hAnsi="Cambria Math"/>
+                    </w:rPr>
+                    <m:t>c</m:t>
+                  </m:r>
+                </m:e>
+                <m:sup>
+                  <m:r>
+                    <w:rPr>
+                      <w:rFonts w:ascii="Cambria Math" w:eastAsiaTheme="minorEastAsia" w:hAnsi="Cambria Math"/>
+                    </w:rPr>
+                    <m:t>j</m:t>
+                  </m:r>
+                </m:sup>
+              </m:sSup>
             </m:e>
-            <m:sup>
-              <m:r>
-                <w:rPr>
-                  <w:rFonts w:ascii="Cambria Math" w:eastAsiaTheme="minorEastAsia" w:hAnsi="Cambria Math"/>
-                </w:rPr>
-                <m:t>j</m:t>
-              </m:r>
-            </m:sup>
-          </m:sSup>
+          </m:bar>
           <m:r>
             <w:rPr>
               <w:rFonts w:ascii="Cambria Math" w:eastAsiaTheme="minorEastAsia" w:hAnsi="Cambria Math"/>

</xml_diff>